<commit_message>
Update buidling and landuse scenario 2
Update function of building
</commit_message>
<xml_diff>
--- a/Data/GIS/Scenario2/Description_2.docx
+++ b/Data/GIS/Scenario2/Description_2.docx
@@ -2266,6 +2266,1724 @@
           </wp:inline>
         </w:drawing>
       </w:r>
+    </w:p>
+    <w:p>
+      <w:pPr>
+        <w:rPr>
+          <w:rFonts w:asciiTheme="majorHAnsi" w:hAnsiTheme="majorHAnsi" w:cstheme="majorHAnsi"/>
+        </w:rPr>
+      </w:pPr>
+    </w:p>
+    <w:tbl>
+      <w:tblPr>
+        <w:tblW w:w="9209" w:type="dxa"/>
+        <w:tblLook w:val="04A0" w:firstRow="1" w:lastRow="0" w:firstColumn="1" w:lastColumn="0" w:noHBand="0" w:noVBand="1"/>
+      </w:tblPr>
+      <w:tblGrid>
+        <w:gridCol w:w="1300"/>
+        <w:gridCol w:w="1300"/>
+        <w:gridCol w:w="6609"/>
+      </w:tblGrid>
+      <w:tr>
+        <w:trPr>
+          <w:trHeight w:val="360"/>
+        </w:trPr>
+        <w:tc>
+          <w:tcPr>
+            <w:tcW w:w="1300" w:type="dxa"/>
+            <w:tcBorders>
+              <w:top w:val="single" w:sz="4" w:space="0" w:color="auto"/>
+              <w:left w:val="single" w:sz="4" w:space="0" w:color="auto"/>
+              <w:bottom w:val="single" w:sz="4" w:space="0" w:color="auto"/>
+              <w:right w:val="single" w:sz="4" w:space="0" w:color="auto"/>
+            </w:tcBorders>
+            <w:shd w:val="clear" w:color="auto" w:fill="auto"/>
+            <w:vAlign w:val="center"/>
+            <w:hideMark/>
+          </w:tcPr>
+          <w:p>
+            <w:pPr>
+              <w:jc w:val="center"/>
+              <w:rPr>
+                <w:rFonts w:ascii="Calibri Light" w:eastAsia="Times New Roman" w:hAnsi="Calibri Light" w:cs="Calibri Light"/>
+                <w:b/>
+                <w:bCs/>
+                <w:color w:val="000000"/>
+                <w:sz w:val="26"/>
+                <w:szCs w:val="26"/>
+              </w:rPr>
+            </w:pPr>
+            <w:r>
+              <w:rPr>
+                <w:rFonts w:ascii="Calibri Light" w:eastAsia="Times New Roman" w:hAnsi="Calibri Light" w:cs="Calibri Light"/>
+                <w:b/>
+                <w:bCs/>
+                <w:color w:val="000000"/>
+                <w:sz w:val="26"/>
+                <w:szCs w:val="26"/>
+              </w:rPr>
+              <w:t>NO</w:t>
+            </w:r>
+          </w:p>
+        </w:tc>
+        <w:tc>
+          <w:tcPr>
+            <w:tcW w:w="1300" w:type="dxa"/>
+            <w:tcBorders>
+              <w:top w:val="single" w:sz="4" w:space="0" w:color="auto"/>
+              <w:left w:val="nil"/>
+              <w:bottom w:val="single" w:sz="4" w:space="0" w:color="auto"/>
+              <w:right w:val="single" w:sz="4" w:space="0" w:color="auto"/>
+            </w:tcBorders>
+            <w:shd w:val="clear" w:color="auto" w:fill="auto"/>
+            <w:vAlign w:val="center"/>
+            <w:hideMark/>
+          </w:tcPr>
+          <w:p>
+            <w:pPr>
+              <w:rPr>
+                <w:rFonts w:ascii="Calibri Light" w:eastAsia="Times New Roman" w:hAnsi="Calibri Light" w:cs="Calibri Light"/>
+                <w:b/>
+                <w:bCs/>
+                <w:color w:val="000000"/>
+                <w:sz w:val="26"/>
+                <w:szCs w:val="26"/>
+              </w:rPr>
+            </w:pPr>
+            <w:r>
+              <w:rPr>
+                <w:rFonts w:ascii="Calibri Light" w:eastAsia="Times New Roman" w:hAnsi="Calibri Light" w:cs="Calibri Light"/>
+                <w:b/>
+                <w:bCs/>
+                <w:color w:val="000000"/>
+                <w:sz w:val="26"/>
+                <w:szCs w:val="26"/>
+              </w:rPr>
+              <w:t>Code</w:t>
+            </w:r>
+          </w:p>
+        </w:tc>
+        <w:tc>
+          <w:tcPr>
+            <w:tcW w:w="6609" w:type="dxa"/>
+            <w:tcBorders>
+              <w:top w:val="single" w:sz="4" w:space="0" w:color="auto"/>
+              <w:left w:val="nil"/>
+              <w:bottom w:val="single" w:sz="4" w:space="0" w:color="auto"/>
+              <w:right w:val="single" w:sz="4" w:space="0" w:color="auto"/>
+            </w:tcBorders>
+            <w:shd w:val="clear" w:color="auto" w:fill="auto"/>
+            <w:vAlign w:val="bottom"/>
+            <w:hideMark/>
+          </w:tcPr>
+          <w:p>
+            <w:pPr>
+              <w:rPr>
+                <w:rFonts w:ascii="Calibri" w:eastAsia="Times New Roman" w:hAnsi="Calibri" w:cs="Calibri"/>
+                <w:b/>
+                <w:bCs/>
+                <w:color w:val="000000"/>
+                <w:sz w:val="22"/>
+                <w:szCs w:val="22"/>
+              </w:rPr>
+            </w:pPr>
+            <w:r>
+              <w:rPr>
+                <w:rFonts w:ascii="Calibri" w:eastAsia="Times New Roman" w:hAnsi="Calibri" w:cs="Calibri"/>
+                <w:b/>
+                <w:bCs/>
+                <w:color w:val="000000"/>
+                <w:sz w:val="22"/>
+                <w:szCs w:val="22"/>
+              </w:rPr>
+              <w:t>Function</w:t>
+            </w:r>
+          </w:p>
+        </w:tc>
+      </w:tr>
+      <w:tr>
+        <w:trPr>
+          <w:trHeight w:val="360"/>
+        </w:trPr>
+        <w:tc>
+          <w:tcPr>
+            <w:tcW w:w="1300" w:type="dxa"/>
+            <w:tcBorders>
+              <w:top w:val="nil"/>
+              <w:left w:val="single" w:sz="4" w:space="0" w:color="auto"/>
+              <w:bottom w:val="single" w:sz="4" w:space="0" w:color="auto"/>
+              <w:right w:val="single" w:sz="4" w:space="0" w:color="auto"/>
+            </w:tcBorders>
+            <w:shd w:val="clear" w:color="auto" w:fill="auto"/>
+            <w:vAlign w:val="center"/>
+            <w:hideMark/>
+          </w:tcPr>
+          <w:p>
+            <w:pPr>
+              <w:jc w:val="center"/>
+              <w:rPr>
+                <w:rFonts w:ascii="Calibri Light" w:eastAsia="Times New Roman" w:hAnsi="Calibri Light" w:cs="Calibri Light"/>
+                <w:color w:val="000000"/>
+                <w:sz w:val="26"/>
+                <w:szCs w:val="26"/>
+              </w:rPr>
+            </w:pPr>
+            <w:r>
+              <w:rPr>
+                <w:rFonts w:ascii="Calibri Light" w:eastAsia="Times New Roman" w:hAnsi="Calibri Light" w:cs="Calibri Light"/>
+                <w:color w:val="000000"/>
+                <w:sz w:val="26"/>
+                <w:szCs w:val="26"/>
+              </w:rPr>
+              <w:t>1</w:t>
+            </w:r>
+          </w:p>
+        </w:tc>
+        <w:tc>
+          <w:tcPr>
+            <w:tcW w:w="1300" w:type="dxa"/>
+            <w:tcBorders>
+              <w:top w:val="nil"/>
+              <w:left w:val="nil"/>
+              <w:bottom w:val="single" w:sz="4" w:space="0" w:color="auto"/>
+              <w:right w:val="single" w:sz="4" w:space="0" w:color="auto"/>
+            </w:tcBorders>
+            <w:shd w:val="clear" w:color="auto" w:fill="auto"/>
+            <w:vAlign w:val="center"/>
+            <w:hideMark/>
+          </w:tcPr>
+          <w:p>
+            <w:pPr>
+              <w:rPr>
+                <w:rFonts w:ascii="Calibri Light" w:eastAsia="Times New Roman" w:hAnsi="Calibri Light" w:cs="Calibri Light"/>
+                <w:color w:val="000000"/>
+                <w:sz w:val="26"/>
+                <w:szCs w:val="26"/>
+              </w:rPr>
+            </w:pPr>
+            <w:r>
+              <w:rPr>
+                <w:rFonts w:ascii="Calibri Light" w:eastAsia="Times New Roman" w:hAnsi="Calibri Light" w:cs="Calibri Light"/>
+                <w:color w:val="000000"/>
+                <w:sz w:val="26"/>
+                <w:szCs w:val="26"/>
+              </w:rPr>
+              <w:t>ANQP</w:t>
+            </w:r>
+          </w:p>
+        </w:tc>
+        <w:tc>
+          <w:tcPr>
+            <w:tcW w:w="6609" w:type="dxa"/>
+            <w:tcBorders>
+              <w:top w:val="nil"/>
+              <w:left w:val="nil"/>
+              <w:bottom w:val="single" w:sz="4" w:space="0" w:color="auto"/>
+              <w:right w:val="single" w:sz="4" w:space="0" w:color="auto"/>
+            </w:tcBorders>
+            <w:shd w:val="clear" w:color="auto" w:fill="auto"/>
+            <w:vAlign w:val="bottom"/>
+            <w:hideMark/>
+          </w:tcPr>
+          <w:p>
+            <w:pPr>
+              <w:rPr>
+                <w:rFonts w:ascii="Calibri Light" w:eastAsia="Times New Roman" w:hAnsi="Calibri Light" w:cs="Calibri Light"/>
+                <w:color w:val="000000"/>
+                <w:sz w:val="26"/>
+                <w:szCs w:val="26"/>
+              </w:rPr>
+            </w:pPr>
+            <w:r>
+              <w:rPr>
+                <w:rFonts w:ascii="Calibri Light" w:eastAsia="Times New Roman" w:hAnsi="Calibri Light" w:cs="Calibri Light"/>
+                <w:color w:val="000000"/>
+                <w:sz w:val="26"/>
+                <w:szCs w:val="26"/>
+              </w:rPr>
+              <w:t>land for national and defense.</w:t>
+            </w:r>
+          </w:p>
+        </w:tc>
+      </w:tr>
+      <w:tr>
+        <w:trPr>
+          <w:trHeight w:val="640"/>
+        </w:trPr>
+        <w:tc>
+          <w:tcPr>
+            <w:tcW w:w="1300" w:type="dxa"/>
+            <w:tcBorders>
+              <w:top w:val="nil"/>
+              <w:left w:val="single" w:sz="4" w:space="0" w:color="auto"/>
+              <w:bottom w:val="single" w:sz="4" w:space="0" w:color="auto"/>
+              <w:right w:val="single" w:sz="4" w:space="0" w:color="auto"/>
+            </w:tcBorders>
+            <w:shd w:val="clear" w:color="auto" w:fill="auto"/>
+            <w:vAlign w:val="center"/>
+            <w:hideMark/>
+          </w:tcPr>
+          <w:p>
+            <w:pPr>
+              <w:jc w:val="center"/>
+              <w:rPr>
+                <w:rFonts w:ascii="Calibri Light" w:eastAsia="Times New Roman" w:hAnsi="Calibri Light" w:cs="Calibri Light"/>
+                <w:color w:val="000000"/>
+                <w:sz w:val="26"/>
+                <w:szCs w:val="26"/>
+              </w:rPr>
+            </w:pPr>
+            <w:r>
+              <w:rPr>
+                <w:rFonts w:ascii="Calibri Light" w:eastAsia="Times New Roman" w:hAnsi="Calibri Light" w:cs="Calibri Light"/>
+                <w:color w:val="000000"/>
+                <w:sz w:val="26"/>
+                <w:szCs w:val="26"/>
+              </w:rPr>
+              <w:t>2</w:t>
+            </w:r>
+          </w:p>
+        </w:tc>
+        <w:tc>
+          <w:tcPr>
+            <w:tcW w:w="1300" w:type="dxa"/>
+            <w:tcBorders>
+              <w:top w:val="nil"/>
+              <w:left w:val="nil"/>
+              <w:bottom w:val="single" w:sz="4" w:space="0" w:color="auto"/>
+              <w:right w:val="single" w:sz="4" w:space="0" w:color="auto"/>
+            </w:tcBorders>
+            <w:shd w:val="clear" w:color="auto" w:fill="auto"/>
+            <w:vAlign w:val="center"/>
+            <w:hideMark/>
+          </w:tcPr>
+          <w:p>
+            <w:pPr>
+              <w:rPr>
+                <w:rFonts w:ascii="Calibri Light" w:eastAsia="Times New Roman" w:hAnsi="Calibri Light" w:cs="Calibri Light"/>
+                <w:color w:val="000000"/>
+                <w:sz w:val="26"/>
+                <w:szCs w:val="26"/>
+              </w:rPr>
+            </w:pPr>
+            <w:r>
+              <w:rPr>
+                <w:rFonts w:ascii="Calibri Light" w:eastAsia="Times New Roman" w:hAnsi="Calibri Light" w:cs="Calibri Light"/>
+                <w:color w:val="000000"/>
+                <w:sz w:val="26"/>
+                <w:szCs w:val="26"/>
+              </w:rPr>
+              <w:t>CCDT</w:t>
+            </w:r>
+          </w:p>
+        </w:tc>
+        <w:tc>
+          <w:tcPr>
+            <w:tcW w:w="6609" w:type="dxa"/>
+            <w:tcBorders>
+              <w:top w:val="nil"/>
+              <w:left w:val="nil"/>
+              <w:bottom w:val="single" w:sz="4" w:space="0" w:color="auto"/>
+              <w:right w:val="single" w:sz="4" w:space="0" w:color="auto"/>
+            </w:tcBorders>
+            <w:shd w:val="clear" w:color="auto" w:fill="auto"/>
+            <w:vAlign w:val="bottom"/>
+            <w:hideMark/>
+          </w:tcPr>
+          <w:p>
+            <w:pPr>
+              <w:rPr>
+                <w:rFonts w:ascii="Calibri Light" w:eastAsia="Times New Roman" w:hAnsi="Calibri Light" w:cs="Calibri Light"/>
+                <w:color w:val="000000"/>
+                <w:sz w:val="26"/>
+                <w:szCs w:val="26"/>
+              </w:rPr>
+            </w:pPr>
+            <w:r>
+              <w:rPr>
+                <w:rFonts w:ascii="Calibri Light" w:eastAsia="Times New Roman" w:hAnsi="Calibri Light" w:cs="Calibri Light"/>
+                <w:color w:val="000000"/>
+                <w:sz w:val="26"/>
+                <w:szCs w:val="26"/>
+              </w:rPr>
+              <w:t>Land for public works: administrative, medical, commercial, service, public works,…</w:t>
+            </w:r>
+          </w:p>
+        </w:tc>
+      </w:tr>
+      <w:tr>
+        <w:trPr>
+          <w:trHeight w:val="360"/>
+        </w:trPr>
+        <w:tc>
+          <w:tcPr>
+            <w:tcW w:w="1300" w:type="dxa"/>
+            <w:tcBorders>
+              <w:top w:val="nil"/>
+              <w:left w:val="single" w:sz="4" w:space="0" w:color="auto"/>
+              <w:bottom w:val="single" w:sz="4" w:space="0" w:color="auto"/>
+              <w:right w:val="single" w:sz="4" w:space="0" w:color="auto"/>
+            </w:tcBorders>
+            <w:shd w:val="clear" w:color="auto" w:fill="auto"/>
+            <w:vAlign w:val="center"/>
+            <w:hideMark/>
+          </w:tcPr>
+          <w:p>
+            <w:pPr>
+              <w:jc w:val="center"/>
+              <w:rPr>
+                <w:rFonts w:ascii="Calibri Light" w:eastAsia="Times New Roman" w:hAnsi="Calibri Light" w:cs="Calibri Light"/>
+                <w:color w:val="000000"/>
+                <w:sz w:val="26"/>
+                <w:szCs w:val="26"/>
+              </w:rPr>
+            </w:pPr>
+            <w:r>
+              <w:rPr>
+                <w:rFonts w:ascii="Calibri Light" w:eastAsia="Times New Roman" w:hAnsi="Calibri Light" w:cs="Calibri Light"/>
+                <w:color w:val="000000"/>
+                <w:sz w:val="26"/>
+                <w:szCs w:val="26"/>
+              </w:rPr>
+              <w:t>3</w:t>
+            </w:r>
+          </w:p>
+        </w:tc>
+        <w:tc>
+          <w:tcPr>
+            <w:tcW w:w="1300" w:type="dxa"/>
+            <w:tcBorders>
+              <w:top w:val="nil"/>
+              <w:left w:val="nil"/>
+              <w:bottom w:val="single" w:sz="4" w:space="0" w:color="auto"/>
+              <w:right w:val="single" w:sz="4" w:space="0" w:color="auto"/>
+            </w:tcBorders>
+            <w:shd w:val="clear" w:color="auto" w:fill="auto"/>
+            <w:vAlign w:val="center"/>
+            <w:hideMark/>
+          </w:tcPr>
+          <w:p>
+            <w:pPr>
+              <w:rPr>
+                <w:rFonts w:ascii="Calibri Light" w:eastAsia="Times New Roman" w:hAnsi="Calibri Light" w:cs="Calibri Light"/>
+                <w:color w:val="000000"/>
+                <w:sz w:val="26"/>
+                <w:szCs w:val="26"/>
+              </w:rPr>
+            </w:pPr>
+            <w:r>
+              <w:rPr>
+                <w:rFonts w:ascii="Calibri Light" w:eastAsia="Times New Roman" w:hAnsi="Calibri Light" w:cs="Calibri Light"/>
+                <w:color w:val="000000"/>
+                <w:sz w:val="26"/>
+                <w:szCs w:val="26"/>
+              </w:rPr>
+              <w:t>CQCT</w:t>
+            </w:r>
+          </w:p>
+        </w:tc>
+        <w:tc>
+          <w:tcPr>
+            <w:tcW w:w="6609" w:type="dxa"/>
+            <w:tcBorders>
+              <w:top w:val="nil"/>
+              <w:left w:val="nil"/>
+              <w:bottom w:val="single" w:sz="4" w:space="0" w:color="auto"/>
+              <w:right w:val="single" w:sz="4" w:space="0" w:color="auto"/>
+            </w:tcBorders>
+            <w:shd w:val="clear" w:color="auto" w:fill="auto"/>
+            <w:vAlign w:val="bottom"/>
+            <w:hideMark/>
+          </w:tcPr>
+          <w:p>
+            <w:pPr>
+              <w:ind w:right="-1439"/>
+              <w:rPr>
+                <w:rFonts w:ascii="Calibri Light" w:eastAsia="Times New Roman" w:hAnsi="Calibri Light" w:cs="Calibri Light"/>
+                <w:color w:val="000000"/>
+                <w:sz w:val="26"/>
+                <w:szCs w:val="26"/>
+              </w:rPr>
+            </w:pPr>
+            <w:r>
+              <w:rPr>
+                <w:rFonts w:ascii="Calibri Light" w:eastAsia="Times New Roman" w:hAnsi="Calibri Light" w:cs="Calibri Light"/>
+                <w:color w:val="000000"/>
+                <w:sz w:val="26"/>
+                <w:szCs w:val="26"/>
+              </w:rPr>
+              <w:t>Land for office</w:t>
+            </w:r>
+          </w:p>
+        </w:tc>
+      </w:tr>
+      <w:tr>
+        <w:trPr>
+          <w:trHeight w:val="360"/>
+        </w:trPr>
+        <w:tc>
+          <w:tcPr>
+            <w:tcW w:w="1300" w:type="dxa"/>
+            <w:tcBorders>
+              <w:top w:val="nil"/>
+              <w:left w:val="single" w:sz="4" w:space="0" w:color="auto"/>
+              <w:bottom w:val="single" w:sz="4" w:space="0" w:color="auto"/>
+              <w:right w:val="single" w:sz="4" w:space="0" w:color="auto"/>
+            </w:tcBorders>
+            <w:shd w:val="clear" w:color="auto" w:fill="auto"/>
+            <w:vAlign w:val="center"/>
+            <w:hideMark/>
+          </w:tcPr>
+          <w:p>
+            <w:pPr>
+              <w:jc w:val="center"/>
+              <w:rPr>
+                <w:rFonts w:ascii="Calibri Light" w:eastAsia="Times New Roman" w:hAnsi="Calibri Light" w:cs="Calibri Light"/>
+                <w:color w:val="000000"/>
+                <w:sz w:val="26"/>
+                <w:szCs w:val="26"/>
+              </w:rPr>
+            </w:pPr>
+            <w:r>
+              <w:rPr>
+                <w:rFonts w:ascii="Calibri Light" w:eastAsia="Times New Roman" w:hAnsi="Calibri Light" w:cs="Calibri Light"/>
+                <w:color w:val="000000"/>
+                <w:sz w:val="26"/>
+                <w:szCs w:val="26"/>
+              </w:rPr>
+              <w:t>4</w:t>
+            </w:r>
+          </w:p>
+        </w:tc>
+        <w:tc>
+          <w:tcPr>
+            <w:tcW w:w="1300" w:type="dxa"/>
+            <w:tcBorders>
+              <w:top w:val="nil"/>
+              <w:left w:val="nil"/>
+              <w:bottom w:val="single" w:sz="4" w:space="0" w:color="auto"/>
+              <w:right w:val="single" w:sz="4" w:space="0" w:color="auto"/>
+            </w:tcBorders>
+            <w:shd w:val="clear" w:color="auto" w:fill="auto"/>
+            <w:vAlign w:val="center"/>
+            <w:hideMark/>
+          </w:tcPr>
+          <w:p>
+            <w:pPr>
+              <w:rPr>
+                <w:rFonts w:ascii="Calibri Light" w:eastAsia="Times New Roman" w:hAnsi="Calibri Light" w:cs="Calibri Light"/>
+                <w:color w:val="000000"/>
+                <w:sz w:val="26"/>
+                <w:szCs w:val="26"/>
+              </w:rPr>
+            </w:pPr>
+            <w:r>
+              <w:rPr>
+                <w:rFonts w:ascii="Calibri Light" w:eastAsia="Times New Roman" w:hAnsi="Calibri Light" w:cs="Calibri Light"/>
+                <w:color w:val="000000"/>
+                <w:sz w:val="26"/>
+                <w:szCs w:val="26"/>
+              </w:rPr>
+              <w:t>CXCD</w:t>
+            </w:r>
+          </w:p>
+        </w:tc>
+        <w:tc>
+          <w:tcPr>
+            <w:tcW w:w="6609" w:type="dxa"/>
+            <w:tcBorders>
+              <w:top w:val="nil"/>
+              <w:left w:val="nil"/>
+              <w:bottom w:val="single" w:sz="4" w:space="0" w:color="auto"/>
+              <w:right w:val="single" w:sz="4" w:space="0" w:color="auto"/>
+            </w:tcBorders>
+            <w:shd w:val="clear" w:color="auto" w:fill="auto"/>
+            <w:vAlign w:val="bottom"/>
+            <w:hideMark/>
+          </w:tcPr>
+          <w:p>
+            <w:pPr>
+              <w:rPr>
+                <w:rFonts w:ascii="Calibri Light" w:eastAsia="Times New Roman" w:hAnsi="Calibri Light" w:cs="Calibri Light"/>
+                <w:color w:val="000000"/>
+                <w:sz w:val="26"/>
+                <w:szCs w:val="26"/>
+              </w:rPr>
+            </w:pPr>
+            <w:r>
+              <w:rPr>
+                <w:rFonts w:ascii="Calibri Light" w:eastAsia="Times New Roman" w:hAnsi="Calibri Light" w:cs="Calibri Light"/>
+                <w:color w:val="000000"/>
+                <w:sz w:val="26"/>
+                <w:szCs w:val="26"/>
+              </w:rPr>
+              <w:t>Square land</w:t>
+            </w:r>
+          </w:p>
+        </w:tc>
+      </w:tr>
+      <w:tr>
+        <w:trPr>
+          <w:trHeight w:val="360"/>
+        </w:trPr>
+        <w:tc>
+          <w:tcPr>
+            <w:tcW w:w="1300" w:type="dxa"/>
+            <w:tcBorders>
+              <w:top w:val="nil"/>
+              <w:left w:val="single" w:sz="4" w:space="0" w:color="auto"/>
+              <w:bottom w:val="single" w:sz="4" w:space="0" w:color="auto"/>
+              <w:right w:val="single" w:sz="4" w:space="0" w:color="auto"/>
+            </w:tcBorders>
+            <w:shd w:val="clear" w:color="auto" w:fill="auto"/>
+            <w:vAlign w:val="center"/>
+            <w:hideMark/>
+          </w:tcPr>
+          <w:p>
+            <w:pPr>
+              <w:jc w:val="center"/>
+              <w:rPr>
+                <w:rFonts w:ascii="Calibri Light" w:eastAsia="Times New Roman" w:hAnsi="Calibri Light" w:cs="Calibri Light"/>
+                <w:color w:val="000000"/>
+                <w:sz w:val="26"/>
+                <w:szCs w:val="26"/>
+              </w:rPr>
+            </w:pPr>
+            <w:r>
+              <w:rPr>
+                <w:rFonts w:ascii="Calibri Light" w:eastAsia="Times New Roman" w:hAnsi="Calibri Light" w:cs="Calibri Light"/>
+                <w:color w:val="000000"/>
+                <w:sz w:val="26"/>
+                <w:szCs w:val="26"/>
+              </w:rPr>
+              <w:t>5</w:t>
+            </w:r>
+          </w:p>
+        </w:tc>
+        <w:tc>
+          <w:tcPr>
+            <w:tcW w:w="1300" w:type="dxa"/>
+            <w:tcBorders>
+              <w:top w:val="nil"/>
+              <w:left w:val="nil"/>
+              <w:bottom w:val="single" w:sz="4" w:space="0" w:color="auto"/>
+              <w:right w:val="single" w:sz="4" w:space="0" w:color="auto"/>
+            </w:tcBorders>
+            <w:shd w:val="clear" w:color="auto" w:fill="auto"/>
+            <w:vAlign w:val="center"/>
+            <w:hideMark/>
+          </w:tcPr>
+          <w:p>
+            <w:pPr>
+              <w:rPr>
+                <w:rFonts w:ascii="Calibri Light" w:eastAsia="Times New Roman" w:hAnsi="Calibri Light" w:cs="Calibri Light"/>
+                <w:color w:val="000000"/>
+                <w:sz w:val="26"/>
+                <w:szCs w:val="26"/>
+              </w:rPr>
+            </w:pPr>
+            <w:r>
+              <w:rPr>
+                <w:rFonts w:ascii="Calibri Light" w:eastAsia="Times New Roman" w:hAnsi="Calibri Light" w:cs="Calibri Light"/>
+                <w:color w:val="000000"/>
+                <w:sz w:val="26"/>
+                <w:szCs w:val="26"/>
+              </w:rPr>
+              <w:t>CXDT</w:t>
+            </w:r>
+          </w:p>
+        </w:tc>
+        <w:tc>
+          <w:tcPr>
+            <w:tcW w:w="6609" w:type="dxa"/>
+            <w:tcBorders>
+              <w:top w:val="nil"/>
+              <w:left w:val="nil"/>
+              <w:bottom w:val="single" w:sz="4" w:space="0" w:color="auto"/>
+              <w:right w:val="single" w:sz="4" w:space="0" w:color="auto"/>
+            </w:tcBorders>
+            <w:shd w:val="clear" w:color="auto" w:fill="auto"/>
+            <w:vAlign w:val="bottom"/>
+            <w:hideMark/>
+          </w:tcPr>
+          <w:p>
+            <w:pPr>
+              <w:rPr>
+                <w:rFonts w:ascii="Calibri Light" w:eastAsia="Times New Roman" w:hAnsi="Calibri Light" w:cs="Calibri Light"/>
+                <w:color w:val="000000"/>
+                <w:sz w:val="26"/>
+                <w:szCs w:val="26"/>
+              </w:rPr>
+            </w:pPr>
+            <w:r>
+              <w:rPr>
+                <w:rFonts w:ascii="Calibri Light" w:eastAsia="Times New Roman" w:hAnsi="Calibri Light" w:cs="Calibri Light"/>
+                <w:color w:val="000000"/>
+                <w:sz w:val="26"/>
+                <w:szCs w:val="26"/>
+              </w:rPr>
+              <w:t>Greenary land</w:t>
+            </w:r>
+          </w:p>
+        </w:tc>
+      </w:tr>
+      <w:tr>
+        <w:trPr>
+          <w:trHeight w:val="360"/>
+        </w:trPr>
+        <w:tc>
+          <w:tcPr>
+            <w:tcW w:w="1300" w:type="dxa"/>
+            <w:tcBorders>
+              <w:top w:val="nil"/>
+              <w:left w:val="single" w:sz="4" w:space="0" w:color="auto"/>
+              <w:bottom w:val="single" w:sz="4" w:space="0" w:color="auto"/>
+              <w:right w:val="single" w:sz="4" w:space="0" w:color="auto"/>
+            </w:tcBorders>
+            <w:shd w:val="clear" w:color="auto" w:fill="auto"/>
+            <w:vAlign w:val="center"/>
+            <w:hideMark/>
+          </w:tcPr>
+          <w:p>
+            <w:pPr>
+              <w:jc w:val="center"/>
+              <w:rPr>
+                <w:rFonts w:ascii="Calibri Light" w:eastAsia="Times New Roman" w:hAnsi="Calibri Light" w:cs="Calibri Light"/>
+                <w:color w:val="000000"/>
+                <w:sz w:val="26"/>
+                <w:szCs w:val="26"/>
+              </w:rPr>
+            </w:pPr>
+            <w:r>
+              <w:rPr>
+                <w:rFonts w:ascii="Calibri Light" w:eastAsia="Times New Roman" w:hAnsi="Calibri Light" w:cs="Calibri Light"/>
+                <w:color w:val="000000"/>
+                <w:sz w:val="26"/>
+                <w:szCs w:val="26"/>
+              </w:rPr>
+              <w:t>6</w:t>
+            </w:r>
+          </w:p>
+        </w:tc>
+        <w:tc>
+          <w:tcPr>
+            <w:tcW w:w="1300" w:type="dxa"/>
+            <w:tcBorders>
+              <w:top w:val="nil"/>
+              <w:left w:val="nil"/>
+              <w:bottom w:val="single" w:sz="4" w:space="0" w:color="auto"/>
+              <w:right w:val="single" w:sz="4" w:space="0" w:color="auto"/>
+            </w:tcBorders>
+            <w:shd w:val="clear" w:color="auto" w:fill="auto"/>
+            <w:vAlign w:val="center"/>
+            <w:hideMark/>
+          </w:tcPr>
+          <w:p>
+            <w:pPr>
+              <w:rPr>
+                <w:rFonts w:ascii="Calibri Light" w:eastAsia="Times New Roman" w:hAnsi="Calibri Light" w:cs="Calibri Light"/>
+                <w:color w:val="000000"/>
+                <w:sz w:val="26"/>
+                <w:szCs w:val="26"/>
+              </w:rPr>
+            </w:pPr>
+            <w:r>
+              <w:rPr>
+                <w:rFonts w:ascii="Calibri Light" w:eastAsia="Times New Roman" w:hAnsi="Calibri Light" w:cs="Calibri Light"/>
+                <w:color w:val="000000"/>
+                <w:sz w:val="26"/>
+                <w:szCs w:val="26"/>
+              </w:rPr>
+              <w:t>DGT</w:t>
+            </w:r>
+          </w:p>
+        </w:tc>
+        <w:tc>
+          <w:tcPr>
+            <w:tcW w:w="6609" w:type="dxa"/>
+            <w:tcBorders>
+              <w:top w:val="nil"/>
+              <w:left w:val="nil"/>
+              <w:bottom w:val="single" w:sz="4" w:space="0" w:color="auto"/>
+              <w:right w:val="single" w:sz="4" w:space="0" w:color="auto"/>
+            </w:tcBorders>
+            <w:shd w:val="clear" w:color="auto" w:fill="auto"/>
+            <w:vAlign w:val="bottom"/>
+            <w:hideMark/>
+          </w:tcPr>
+          <w:p>
+            <w:pPr>
+              <w:rPr>
+                <w:rFonts w:ascii="Calibri Light" w:eastAsia="Times New Roman" w:hAnsi="Calibri Light" w:cs="Calibri Light"/>
+                <w:color w:val="000000"/>
+                <w:sz w:val="26"/>
+                <w:szCs w:val="26"/>
+              </w:rPr>
+            </w:pPr>
+            <w:r>
+              <w:rPr>
+                <w:rFonts w:ascii="Calibri Light" w:eastAsia="Times New Roman" w:hAnsi="Calibri Light" w:cs="Calibri Light"/>
+                <w:color w:val="000000"/>
+                <w:sz w:val="26"/>
+                <w:szCs w:val="26"/>
+              </w:rPr>
+              <w:t>land for traffic</w:t>
+            </w:r>
+          </w:p>
+        </w:tc>
+      </w:tr>
+      <w:tr>
+        <w:trPr>
+          <w:trHeight w:val="640"/>
+        </w:trPr>
+        <w:tc>
+          <w:tcPr>
+            <w:tcW w:w="1300" w:type="dxa"/>
+            <w:tcBorders>
+              <w:top w:val="nil"/>
+              <w:left w:val="single" w:sz="4" w:space="0" w:color="auto"/>
+              <w:bottom w:val="single" w:sz="4" w:space="0" w:color="auto"/>
+              <w:right w:val="single" w:sz="4" w:space="0" w:color="auto"/>
+            </w:tcBorders>
+            <w:shd w:val="clear" w:color="auto" w:fill="auto"/>
+            <w:vAlign w:val="center"/>
+            <w:hideMark/>
+          </w:tcPr>
+          <w:p>
+            <w:pPr>
+              <w:jc w:val="center"/>
+              <w:rPr>
+                <w:rFonts w:ascii="Calibri Light" w:eastAsia="Times New Roman" w:hAnsi="Calibri Light" w:cs="Calibri Light"/>
+                <w:color w:val="000000"/>
+                <w:sz w:val="26"/>
+                <w:szCs w:val="26"/>
+              </w:rPr>
+            </w:pPr>
+            <w:r>
+              <w:rPr>
+                <w:rFonts w:ascii="Calibri Light" w:eastAsia="Times New Roman" w:hAnsi="Calibri Light" w:cs="Calibri Light"/>
+                <w:color w:val="000000"/>
+                <w:sz w:val="26"/>
+                <w:szCs w:val="26"/>
+              </w:rPr>
+              <w:t>7</w:t>
+            </w:r>
+          </w:p>
+        </w:tc>
+        <w:tc>
+          <w:tcPr>
+            <w:tcW w:w="1300" w:type="dxa"/>
+            <w:tcBorders>
+              <w:top w:val="nil"/>
+              <w:left w:val="nil"/>
+              <w:bottom w:val="single" w:sz="4" w:space="0" w:color="auto"/>
+              <w:right w:val="single" w:sz="4" w:space="0" w:color="auto"/>
+            </w:tcBorders>
+            <w:shd w:val="clear" w:color="auto" w:fill="auto"/>
+            <w:vAlign w:val="center"/>
+            <w:hideMark/>
+          </w:tcPr>
+          <w:p>
+            <w:pPr>
+              <w:rPr>
+                <w:rFonts w:ascii="Calibri Light" w:eastAsia="Times New Roman" w:hAnsi="Calibri Light" w:cs="Calibri Light"/>
+                <w:color w:val="000000"/>
+                <w:sz w:val="26"/>
+                <w:szCs w:val="26"/>
+              </w:rPr>
+            </w:pPr>
+            <w:r>
+              <w:rPr>
+                <w:rFonts w:ascii="Calibri Light" w:eastAsia="Times New Roman" w:hAnsi="Calibri Light" w:cs="Calibri Light"/>
+                <w:color w:val="000000"/>
+                <w:sz w:val="26"/>
+                <w:szCs w:val="26"/>
+              </w:rPr>
+              <w:t>DK</w:t>
+            </w:r>
+          </w:p>
+        </w:tc>
+        <w:tc>
+          <w:tcPr>
+            <w:tcW w:w="6609" w:type="dxa"/>
+            <w:tcBorders>
+              <w:top w:val="nil"/>
+              <w:left w:val="nil"/>
+              <w:bottom w:val="single" w:sz="4" w:space="0" w:color="auto"/>
+              <w:right w:val="single" w:sz="4" w:space="0" w:color="auto"/>
+            </w:tcBorders>
+            <w:shd w:val="clear" w:color="auto" w:fill="auto"/>
+            <w:vAlign w:val="bottom"/>
+            <w:hideMark/>
+          </w:tcPr>
+          <w:p>
+            <w:pPr>
+              <w:rPr>
+                <w:rFonts w:ascii="Calibri Light" w:eastAsia="Times New Roman" w:hAnsi="Calibri Light" w:cs="Calibri Light"/>
+                <w:color w:val="000000"/>
+                <w:sz w:val="26"/>
+                <w:szCs w:val="26"/>
+              </w:rPr>
+            </w:pPr>
+            <w:r>
+              <w:rPr>
+                <w:rFonts w:ascii="Calibri Light" w:eastAsia="Times New Roman" w:hAnsi="Calibri Light" w:cs="Calibri Light"/>
+                <w:color w:val="000000"/>
+                <w:sz w:val="26"/>
+                <w:szCs w:val="26"/>
+              </w:rPr>
+              <w:t>Bare land, wetlands, land types not included in the group of planned land, etc.</w:t>
+            </w:r>
+          </w:p>
+        </w:tc>
+      </w:tr>
+      <w:tr>
+        <w:trPr>
+          <w:trHeight w:val="360"/>
+        </w:trPr>
+        <w:tc>
+          <w:tcPr>
+            <w:tcW w:w="1300" w:type="dxa"/>
+            <w:tcBorders>
+              <w:top w:val="nil"/>
+              <w:left w:val="single" w:sz="4" w:space="0" w:color="auto"/>
+              <w:bottom w:val="single" w:sz="4" w:space="0" w:color="auto"/>
+              <w:right w:val="single" w:sz="4" w:space="0" w:color="auto"/>
+            </w:tcBorders>
+            <w:shd w:val="clear" w:color="auto" w:fill="auto"/>
+            <w:vAlign w:val="center"/>
+            <w:hideMark/>
+          </w:tcPr>
+          <w:p>
+            <w:pPr>
+              <w:jc w:val="center"/>
+              <w:rPr>
+                <w:rFonts w:ascii="Calibri Light" w:eastAsia="Times New Roman" w:hAnsi="Calibri Light" w:cs="Calibri Light"/>
+                <w:color w:val="000000"/>
+                <w:sz w:val="26"/>
+                <w:szCs w:val="26"/>
+              </w:rPr>
+            </w:pPr>
+            <w:r>
+              <w:rPr>
+                <w:rFonts w:ascii="Calibri Light" w:eastAsia="Times New Roman" w:hAnsi="Calibri Light" w:cs="Calibri Light"/>
+                <w:color w:val="000000"/>
+                <w:sz w:val="26"/>
+                <w:szCs w:val="26"/>
+              </w:rPr>
+              <w:t>8</w:t>
+            </w:r>
+          </w:p>
+        </w:tc>
+        <w:tc>
+          <w:tcPr>
+            <w:tcW w:w="1300" w:type="dxa"/>
+            <w:tcBorders>
+              <w:top w:val="nil"/>
+              <w:left w:val="nil"/>
+              <w:bottom w:val="single" w:sz="4" w:space="0" w:color="auto"/>
+              <w:right w:val="single" w:sz="4" w:space="0" w:color="auto"/>
+            </w:tcBorders>
+            <w:shd w:val="clear" w:color="auto" w:fill="auto"/>
+            <w:vAlign w:val="center"/>
+            <w:hideMark/>
+          </w:tcPr>
+          <w:p>
+            <w:pPr>
+              <w:rPr>
+                <w:rFonts w:ascii="Calibri Light" w:eastAsia="Times New Roman" w:hAnsi="Calibri Light" w:cs="Calibri Light"/>
+                <w:color w:val="000000"/>
+                <w:sz w:val="26"/>
+                <w:szCs w:val="26"/>
+              </w:rPr>
+            </w:pPr>
+            <w:r>
+              <w:rPr>
+                <w:rFonts w:ascii="Calibri Light" w:eastAsia="Times New Roman" w:hAnsi="Calibri Light" w:cs="Calibri Light"/>
+                <w:color w:val="000000"/>
+                <w:sz w:val="26"/>
+                <w:szCs w:val="26"/>
+              </w:rPr>
+              <w:t>GD</w:t>
+            </w:r>
+          </w:p>
+        </w:tc>
+        <w:tc>
+          <w:tcPr>
+            <w:tcW w:w="6609" w:type="dxa"/>
+            <w:tcBorders>
+              <w:top w:val="nil"/>
+              <w:left w:val="nil"/>
+              <w:bottom w:val="single" w:sz="4" w:space="0" w:color="auto"/>
+              <w:right w:val="single" w:sz="4" w:space="0" w:color="auto"/>
+            </w:tcBorders>
+            <w:shd w:val="clear" w:color="auto" w:fill="auto"/>
+            <w:vAlign w:val="bottom"/>
+            <w:hideMark/>
+          </w:tcPr>
+          <w:p>
+            <w:pPr>
+              <w:rPr>
+                <w:rFonts w:ascii="Calibri Light" w:eastAsia="Times New Roman" w:hAnsi="Calibri Light" w:cs="Calibri Light"/>
+                <w:color w:val="000000"/>
+                <w:sz w:val="26"/>
+                <w:szCs w:val="26"/>
+              </w:rPr>
+            </w:pPr>
+            <w:r>
+              <w:rPr>
+                <w:rFonts w:ascii="Calibri Light" w:eastAsia="Times New Roman" w:hAnsi="Calibri Light" w:cs="Calibri Light"/>
+                <w:color w:val="000000"/>
+                <w:sz w:val="26"/>
+                <w:szCs w:val="26"/>
+              </w:rPr>
+              <w:t>Land for education</w:t>
+            </w:r>
+          </w:p>
+        </w:tc>
+      </w:tr>
+      <w:tr>
+        <w:trPr>
+          <w:trHeight w:val="360"/>
+        </w:trPr>
+        <w:tc>
+          <w:tcPr>
+            <w:tcW w:w="1300" w:type="dxa"/>
+            <w:tcBorders>
+              <w:top w:val="nil"/>
+              <w:left w:val="single" w:sz="4" w:space="0" w:color="auto"/>
+              <w:bottom w:val="single" w:sz="4" w:space="0" w:color="auto"/>
+              <w:right w:val="single" w:sz="4" w:space="0" w:color="auto"/>
+            </w:tcBorders>
+            <w:shd w:val="clear" w:color="auto" w:fill="auto"/>
+            <w:vAlign w:val="center"/>
+            <w:hideMark/>
+          </w:tcPr>
+          <w:p>
+            <w:pPr>
+              <w:jc w:val="center"/>
+              <w:rPr>
+                <w:rFonts w:ascii="Calibri Light" w:eastAsia="Times New Roman" w:hAnsi="Calibri Light" w:cs="Calibri Light"/>
+                <w:color w:val="000000"/>
+                <w:sz w:val="26"/>
+                <w:szCs w:val="26"/>
+              </w:rPr>
+            </w:pPr>
+            <w:r>
+              <w:rPr>
+                <w:rFonts w:ascii="Calibri Light" w:eastAsia="Times New Roman" w:hAnsi="Calibri Light" w:cs="Calibri Light"/>
+                <w:color w:val="000000"/>
+                <w:sz w:val="26"/>
+                <w:szCs w:val="26"/>
+              </w:rPr>
+              <w:t>9</w:t>
+            </w:r>
+          </w:p>
+        </w:tc>
+        <w:tc>
+          <w:tcPr>
+            <w:tcW w:w="1300" w:type="dxa"/>
+            <w:tcBorders>
+              <w:top w:val="nil"/>
+              <w:left w:val="nil"/>
+              <w:bottom w:val="single" w:sz="4" w:space="0" w:color="auto"/>
+              <w:right w:val="single" w:sz="4" w:space="0" w:color="auto"/>
+            </w:tcBorders>
+            <w:shd w:val="clear" w:color="auto" w:fill="auto"/>
+            <w:vAlign w:val="center"/>
+            <w:hideMark/>
+          </w:tcPr>
+          <w:p>
+            <w:pPr>
+              <w:rPr>
+                <w:rFonts w:ascii="Calibri Light" w:eastAsia="Times New Roman" w:hAnsi="Calibri Light" w:cs="Calibri Light"/>
+                <w:color w:val="000000"/>
+                <w:sz w:val="26"/>
+                <w:szCs w:val="26"/>
+              </w:rPr>
+            </w:pPr>
+            <w:r>
+              <w:rPr>
+                <w:rFonts w:ascii="Calibri Light" w:eastAsia="Times New Roman" w:hAnsi="Calibri Light" w:cs="Calibri Light"/>
+                <w:color w:val="000000"/>
+                <w:sz w:val="26"/>
+                <w:szCs w:val="26"/>
+              </w:rPr>
+              <w:t>HH</w:t>
+            </w:r>
+          </w:p>
+        </w:tc>
+        <w:tc>
+          <w:tcPr>
+            <w:tcW w:w="6609" w:type="dxa"/>
+            <w:tcBorders>
+              <w:top w:val="nil"/>
+              <w:left w:val="nil"/>
+              <w:bottom w:val="single" w:sz="4" w:space="0" w:color="auto"/>
+              <w:right w:val="single" w:sz="4" w:space="0" w:color="auto"/>
+            </w:tcBorders>
+            <w:shd w:val="clear" w:color="auto" w:fill="auto"/>
+            <w:vAlign w:val="bottom"/>
+            <w:hideMark/>
+          </w:tcPr>
+          <w:p>
+            <w:pPr>
+              <w:rPr>
+                <w:rFonts w:ascii="Calibri Light" w:eastAsia="Times New Roman" w:hAnsi="Calibri Light" w:cs="Calibri Light"/>
+                <w:color w:val="000000"/>
+                <w:sz w:val="26"/>
+                <w:szCs w:val="26"/>
+              </w:rPr>
+            </w:pPr>
+            <w:r>
+              <w:rPr>
+                <w:rFonts w:ascii="Calibri Light" w:eastAsia="Times New Roman" w:hAnsi="Calibri Light" w:cs="Calibri Light"/>
+                <w:color w:val="000000"/>
+                <w:sz w:val="26"/>
+                <w:szCs w:val="26"/>
+              </w:rPr>
+              <w:t>Mixed-use land, multi-purpose land</w:t>
+            </w:r>
+          </w:p>
+        </w:tc>
+      </w:tr>
+      <w:tr>
+        <w:trPr>
+          <w:trHeight w:val="640"/>
+        </w:trPr>
+        <w:tc>
+          <w:tcPr>
+            <w:tcW w:w="1300" w:type="dxa"/>
+            <w:tcBorders>
+              <w:top w:val="nil"/>
+              <w:left w:val="single" w:sz="4" w:space="0" w:color="auto"/>
+              <w:bottom w:val="single" w:sz="4" w:space="0" w:color="auto"/>
+              <w:right w:val="single" w:sz="4" w:space="0" w:color="auto"/>
+            </w:tcBorders>
+            <w:shd w:val="clear" w:color="auto" w:fill="auto"/>
+            <w:vAlign w:val="center"/>
+            <w:hideMark/>
+          </w:tcPr>
+          <w:p>
+            <w:pPr>
+              <w:jc w:val="center"/>
+              <w:rPr>
+                <w:rFonts w:ascii="Calibri Light" w:eastAsia="Times New Roman" w:hAnsi="Calibri Light" w:cs="Calibri Light"/>
+                <w:color w:val="000000"/>
+                <w:sz w:val="26"/>
+                <w:szCs w:val="26"/>
+              </w:rPr>
+            </w:pPr>
+            <w:r>
+              <w:rPr>
+                <w:rFonts w:ascii="Calibri Light" w:eastAsia="Times New Roman" w:hAnsi="Calibri Light" w:cs="Calibri Light"/>
+                <w:color w:val="000000"/>
+                <w:sz w:val="26"/>
+                <w:szCs w:val="26"/>
+              </w:rPr>
+              <w:t>10</w:t>
+            </w:r>
+          </w:p>
+        </w:tc>
+        <w:tc>
+          <w:tcPr>
+            <w:tcW w:w="1300" w:type="dxa"/>
+            <w:tcBorders>
+              <w:top w:val="nil"/>
+              <w:left w:val="nil"/>
+              <w:bottom w:val="single" w:sz="4" w:space="0" w:color="auto"/>
+              <w:right w:val="single" w:sz="4" w:space="0" w:color="auto"/>
+            </w:tcBorders>
+            <w:shd w:val="clear" w:color="auto" w:fill="auto"/>
+            <w:vAlign w:val="center"/>
+            <w:hideMark/>
+          </w:tcPr>
+          <w:p>
+            <w:pPr>
+              <w:rPr>
+                <w:rFonts w:ascii="Calibri Light" w:eastAsia="Times New Roman" w:hAnsi="Calibri Light" w:cs="Calibri Light"/>
+                <w:color w:val="000000"/>
+                <w:sz w:val="26"/>
+                <w:szCs w:val="26"/>
+              </w:rPr>
+            </w:pPr>
+            <w:r>
+              <w:rPr>
+                <w:rFonts w:ascii="Calibri Light" w:eastAsia="Times New Roman" w:hAnsi="Calibri Light" w:cs="Calibri Light"/>
+                <w:color w:val="000000"/>
+                <w:sz w:val="26"/>
+                <w:szCs w:val="26"/>
+              </w:rPr>
+              <w:t>HTKT</w:t>
+            </w:r>
+          </w:p>
+        </w:tc>
+        <w:tc>
+          <w:tcPr>
+            <w:tcW w:w="6609" w:type="dxa"/>
+            <w:tcBorders>
+              <w:top w:val="nil"/>
+              <w:left w:val="nil"/>
+              <w:bottom w:val="single" w:sz="4" w:space="0" w:color="auto"/>
+              <w:right w:val="single" w:sz="4" w:space="0" w:color="auto"/>
+            </w:tcBorders>
+            <w:shd w:val="clear" w:color="auto" w:fill="auto"/>
+            <w:vAlign w:val="bottom"/>
+            <w:hideMark/>
+          </w:tcPr>
+          <w:p>
+            <w:pPr>
+              <w:rPr>
+                <w:rFonts w:ascii="Calibri Light" w:eastAsia="Times New Roman" w:hAnsi="Calibri Light" w:cs="Calibri Light"/>
+                <w:color w:val="000000"/>
+                <w:sz w:val="26"/>
+                <w:szCs w:val="26"/>
+              </w:rPr>
+            </w:pPr>
+            <w:r>
+              <w:rPr>
+                <w:rFonts w:ascii="Calibri Light" w:eastAsia="Times New Roman" w:hAnsi="Calibri Light" w:cs="Calibri Light"/>
+                <w:color w:val="000000"/>
+                <w:sz w:val="26"/>
+                <w:szCs w:val="26"/>
+              </w:rPr>
+              <w:t>Land for technical infrastructure: bus stations, ports, wastewater plants, water supply, transformer stations, etc.</w:t>
+            </w:r>
+          </w:p>
+        </w:tc>
+      </w:tr>
+      <w:tr>
+        <w:trPr>
+          <w:trHeight w:val="360"/>
+        </w:trPr>
+        <w:tc>
+          <w:tcPr>
+            <w:tcW w:w="1300" w:type="dxa"/>
+            <w:tcBorders>
+              <w:top w:val="nil"/>
+              <w:left w:val="single" w:sz="4" w:space="0" w:color="auto"/>
+              <w:bottom w:val="single" w:sz="4" w:space="0" w:color="auto"/>
+              <w:right w:val="single" w:sz="4" w:space="0" w:color="auto"/>
+            </w:tcBorders>
+            <w:shd w:val="clear" w:color="auto" w:fill="auto"/>
+            <w:vAlign w:val="center"/>
+            <w:hideMark/>
+          </w:tcPr>
+          <w:p>
+            <w:pPr>
+              <w:jc w:val="center"/>
+              <w:rPr>
+                <w:rFonts w:ascii="Calibri Light" w:eastAsia="Times New Roman" w:hAnsi="Calibri Light" w:cs="Calibri Light"/>
+                <w:color w:val="000000"/>
+                <w:sz w:val="26"/>
+                <w:szCs w:val="26"/>
+              </w:rPr>
+            </w:pPr>
+            <w:r>
+              <w:rPr>
+                <w:rFonts w:ascii="Calibri Light" w:eastAsia="Times New Roman" w:hAnsi="Calibri Light" w:cs="Calibri Light"/>
+                <w:color w:val="000000"/>
+                <w:sz w:val="26"/>
+                <w:szCs w:val="26"/>
+              </w:rPr>
+              <w:t>11</w:t>
+            </w:r>
+          </w:p>
+        </w:tc>
+        <w:tc>
+          <w:tcPr>
+            <w:tcW w:w="1300" w:type="dxa"/>
+            <w:tcBorders>
+              <w:top w:val="nil"/>
+              <w:left w:val="nil"/>
+              <w:bottom w:val="single" w:sz="4" w:space="0" w:color="auto"/>
+              <w:right w:val="single" w:sz="4" w:space="0" w:color="auto"/>
+            </w:tcBorders>
+            <w:shd w:val="clear" w:color="auto" w:fill="auto"/>
+            <w:vAlign w:val="center"/>
+            <w:hideMark/>
+          </w:tcPr>
+          <w:p>
+            <w:pPr>
+              <w:rPr>
+                <w:rFonts w:ascii="Calibri Light" w:eastAsia="Times New Roman" w:hAnsi="Calibri Light" w:cs="Calibri Light"/>
+                <w:color w:val="000000"/>
+                <w:sz w:val="26"/>
+                <w:szCs w:val="26"/>
+              </w:rPr>
+            </w:pPr>
+            <w:r>
+              <w:rPr>
+                <w:rFonts w:ascii="Calibri Light" w:eastAsia="Times New Roman" w:hAnsi="Calibri Light" w:cs="Calibri Light"/>
+                <w:color w:val="000000"/>
+                <w:sz w:val="26"/>
+                <w:szCs w:val="26"/>
+              </w:rPr>
+              <w:t>MN</w:t>
+            </w:r>
+          </w:p>
+        </w:tc>
+        <w:tc>
+          <w:tcPr>
+            <w:tcW w:w="6609" w:type="dxa"/>
+            <w:tcBorders>
+              <w:top w:val="nil"/>
+              <w:left w:val="nil"/>
+              <w:bottom w:val="single" w:sz="4" w:space="0" w:color="auto"/>
+              <w:right w:val="single" w:sz="4" w:space="0" w:color="auto"/>
+            </w:tcBorders>
+            <w:shd w:val="clear" w:color="auto" w:fill="auto"/>
+            <w:vAlign w:val="bottom"/>
+            <w:hideMark/>
+          </w:tcPr>
+          <w:p>
+            <w:pPr>
+              <w:rPr>
+                <w:rFonts w:ascii="Calibri Light" w:eastAsia="Times New Roman" w:hAnsi="Calibri Light" w:cs="Calibri Light"/>
+                <w:color w:val="000000"/>
+                <w:sz w:val="26"/>
+                <w:szCs w:val="26"/>
+              </w:rPr>
+            </w:pPr>
+            <w:r>
+              <w:rPr>
+                <w:rFonts w:ascii="Calibri Light" w:eastAsia="Times New Roman" w:hAnsi="Calibri Light" w:cs="Calibri Light"/>
+                <w:color w:val="000000"/>
+                <w:sz w:val="26"/>
+                <w:szCs w:val="26"/>
+              </w:rPr>
+              <w:t>water</w:t>
+            </w:r>
+          </w:p>
+        </w:tc>
+      </w:tr>
+      <w:tr>
+        <w:trPr>
+          <w:trHeight w:val="360"/>
+        </w:trPr>
+        <w:tc>
+          <w:tcPr>
+            <w:tcW w:w="1300" w:type="dxa"/>
+            <w:tcBorders>
+              <w:top w:val="nil"/>
+              <w:left w:val="single" w:sz="4" w:space="0" w:color="auto"/>
+              <w:bottom w:val="single" w:sz="4" w:space="0" w:color="auto"/>
+              <w:right w:val="single" w:sz="4" w:space="0" w:color="auto"/>
+            </w:tcBorders>
+            <w:shd w:val="clear" w:color="auto" w:fill="auto"/>
+            <w:vAlign w:val="center"/>
+            <w:hideMark/>
+          </w:tcPr>
+          <w:p>
+            <w:pPr>
+              <w:jc w:val="center"/>
+              <w:rPr>
+                <w:rFonts w:ascii="Calibri Light" w:eastAsia="Times New Roman" w:hAnsi="Calibri Light" w:cs="Calibri Light"/>
+                <w:color w:val="000000"/>
+                <w:sz w:val="26"/>
+                <w:szCs w:val="26"/>
+              </w:rPr>
+            </w:pPr>
+            <w:r>
+              <w:rPr>
+                <w:rFonts w:ascii="Calibri Light" w:eastAsia="Times New Roman" w:hAnsi="Calibri Light" w:cs="Calibri Light"/>
+                <w:color w:val="000000"/>
+                <w:sz w:val="26"/>
+                <w:szCs w:val="26"/>
+              </w:rPr>
+              <w:t>12</w:t>
+            </w:r>
+          </w:p>
+        </w:tc>
+        <w:tc>
+          <w:tcPr>
+            <w:tcW w:w="1300" w:type="dxa"/>
+            <w:tcBorders>
+              <w:top w:val="nil"/>
+              <w:left w:val="nil"/>
+              <w:bottom w:val="single" w:sz="4" w:space="0" w:color="auto"/>
+              <w:right w:val="single" w:sz="4" w:space="0" w:color="auto"/>
+            </w:tcBorders>
+            <w:shd w:val="clear" w:color="auto" w:fill="auto"/>
+            <w:vAlign w:val="center"/>
+            <w:hideMark/>
+          </w:tcPr>
+          <w:p>
+            <w:pPr>
+              <w:rPr>
+                <w:rFonts w:ascii="Calibri Light" w:eastAsia="Times New Roman" w:hAnsi="Calibri Light" w:cs="Calibri Light"/>
+                <w:color w:val="000000"/>
+                <w:sz w:val="26"/>
+                <w:szCs w:val="26"/>
+              </w:rPr>
+            </w:pPr>
+            <w:r>
+              <w:rPr>
+                <w:rFonts w:ascii="Calibri Light" w:eastAsia="Times New Roman" w:hAnsi="Calibri Light" w:cs="Calibri Light"/>
+                <w:color w:val="000000"/>
+                <w:sz w:val="26"/>
+                <w:szCs w:val="26"/>
+              </w:rPr>
+              <w:t>NNO</w:t>
+            </w:r>
+          </w:p>
+        </w:tc>
+        <w:tc>
+          <w:tcPr>
+            <w:tcW w:w="6609" w:type="dxa"/>
+            <w:tcBorders>
+              <w:top w:val="nil"/>
+              <w:left w:val="nil"/>
+              <w:bottom w:val="single" w:sz="4" w:space="0" w:color="auto"/>
+              <w:right w:val="single" w:sz="4" w:space="0" w:color="auto"/>
+            </w:tcBorders>
+            <w:shd w:val="clear" w:color="auto" w:fill="auto"/>
+            <w:vAlign w:val="bottom"/>
+            <w:hideMark/>
+          </w:tcPr>
+          <w:p>
+            <w:pPr>
+              <w:rPr>
+                <w:rFonts w:ascii="Calibri Light" w:eastAsia="Times New Roman" w:hAnsi="Calibri Light" w:cs="Calibri Light"/>
+                <w:color w:val="000000"/>
+                <w:sz w:val="26"/>
+                <w:szCs w:val="26"/>
+              </w:rPr>
+            </w:pPr>
+            <w:r>
+              <w:rPr>
+                <w:rFonts w:ascii="Calibri Light" w:eastAsia="Times New Roman" w:hAnsi="Calibri Light" w:cs="Calibri Light"/>
+                <w:color w:val="000000"/>
+                <w:sz w:val="26"/>
+                <w:szCs w:val="26"/>
+              </w:rPr>
+              <w:t>land for rensidential</w:t>
+            </w:r>
+          </w:p>
+        </w:tc>
+      </w:tr>
+      <w:tr>
+        <w:trPr>
+          <w:trHeight w:val="360"/>
+        </w:trPr>
+        <w:tc>
+          <w:tcPr>
+            <w:tcW w:w="1300" w:type="dxa"/>
+            <w:tcBorders>
+              <w:top w:val="nil"/>
+              <w:left w:val="single" w:sz="4" w:space="0" w:color="auto"/>
+              <w:bottom w:val="single" w:sz="4" w:space="0" w:color="auto"/>
+              <w:right w:val="single" w:sz="4" w:space="0" w:color="auto"/>
+            </w:tcBorders>
+            <w:shd w:val="clear" w:color="auto" w:fill="auto"/>
+            <w:vAlign w:val="center"/>
+            <w:hideMark/>
+          </w:tcPr>
+          <w:p>
+            <w:pPr>
+              <w:jc w:val="center"/>
+              <w:rPr>
+                <w:rFonts w:ascii="Calibri Light" w:eastAsia="Times New Roman" w:hAnsi="Calibri Light" w:cs="Calibri Light"/>
+                <w:color w:val="000000"/>
+                <w:sz w:val="26"/>
+                <w:szCs w:val="26"/>
+              </w:rPr>
+            </w:pPr>
+            <w:r>
+              <w:rPr>
+                <w:rFonts w:ascii="Calibri Light" w:eastAsia="Times New Roman" w:hAnsi="Calibri Light" w:cs="Calibri Light"/>
+                <w:color w:val="000000"/>
+                <w:sz w:val="26"/>
+                <w:szCs w:val="26"/>
+              </w:rPr>
+              <w:t>13</w:t>
+            </w:r>
+          </w:p>
+        </w:tc>
+        <w:tc>
+          <w:tcPr>
+            <w:tcW w:w="1300" w:type="dxa"/>
+            <w:tcBorders>
+              <w:top w:val="nil"/>
+              <w:left w:val="nil"/>
+              <w:bottom w:val="single" w:sz="4" w:space="0" w:color="auto"/>
+              <w:right w:val="single" w:sz="4" w:space="0" w:color="auto"/>
+            </w:tcBorders>
+            <w:shd w:val="clear" w:color="auto" w:fill="auto"/>
+            <w:vAlign w:val="center"/>
+            <w:hideMark/>
+          </w:tcPr>
+          <w:p>
+            <w:pPr>
+              <w:rPr>
+                <w:rFonts w:ascii="Calibri Light" w:eastAsia="Times New Roman" w:hAnsi="Calibri Light" w:cs="Calibri Light"/>
+                <w:color w:val="000000"/>
+                <w:sz w:val="26"/>
+                <w:szCs w:val="26"/>
+              </w:rPr>
+            </w:pPr>
+            <w:r>
+              <w:rPr>
+                <w:rFonts w:ascii="Calibri Light" w:eastAsia="Times New Roman" w:hAnsi="Calibri Light" w:cs="Calibri Light"/>
+                <w:color w:val="000000"/>
+                <w:sz w:val="26"/>
+                <w:szCs w:val="26"/>
+              </w:rPr>
+              <w:t>NT</w:t>
+            </w:r>
+          </w:p>
+        </w:tc>
+        <w:tc>
+          <w:tcPr>
+            <w:tcW w:w="6609" w:type="dxa"/>
+            <w:tcBorders>
+              <w:top w:val="nil"/>
+              <w:left w:val="nil"/>
+              <w:bottom w:val="single" w:sz="4" w:space="0" w:color="auto"/>
+              <w:right w:val="single" w:sz="4" w:space="0" w:color="auto"/>
+            </w:tcBorders>
+            <w:shd w:val="clear" w:color="auto" w:fill="auto"/>
+            <w:vAlign w:val="bottom"/>
+            <w:hideMark/>
+          </w:tcPr>
+          <w:p>
+            <w:pPr>
+              <w:rPr>
+                <w:rFonts w:ascii="Calibri Light" w:eastAsia="Times New Roman" w:hAnsi="Calibri Light" w:cs="Calibri Light"/>
+                <w:color w:val="000000"/>
+                <w:sz w:val="26"/>
+                <w:szCs w:val="26"/>
+              </w:rPr>
+            </w:pPr>
+            <w:r>
+              <w:rPr>
+                <w:rFonts w:ascii="Calibri Light" w:eastAsia="Times New Roman" w:hAnsi="Calibri Light" w:cs="Calibri Light"/>
+                <w:color w:val="000000"/>
+                <w:sz w:val="26"/>
+                <w:szCs w:val="26"/>
+              </w:rPr>
+              <w:t>land for cemetery</w:t>
+            </w:r>
+          </w:p>
+        </w:tc>
+      </w:tr>
+      <w:tr>
+        <w:trPr>
+          <w:trHeight w:val="360"/>
+        </w:trPr>
+        <w:tc>
+          <w:tcPr>
+            <w:tcW w:w="1300" w:type="dxa"/>
+            <w:tcBorders>
+              <w:top w:val="nil"/>
+              <w:left w:val="single" w:sz="4" w:space="0" w:color="auto"/>
+              <w:bottom w:val="single" w:sz="4" w:space="0" w:color="auto"/>
+              <w:right w:val="single" w:sz="4" w:space="0" w:color="auto"/>
+            </w:tcBorders>
+            <w:shd w:val="clear" w:color="auto" w:fill="auto"/>
+            <w:vAlign w:val="center"/>
+            <w:hideMark/>
+          </w:tcPr>
+          <w:p>
+            <w:pPr>
+              <w:jc w:val="center"/>
+              <w:rPr>
+                <w:rFonts w:ascii="Calibri Light" w:eastAsia="Times New Roman" w:hAnsi="Calibri Light" w:cs="Calibri Light"/>
+                <w:color w:val="000000"/>
+                <w:sz w:val="26"/>
+                <w:szCs w:val="26"/>
+              </w:rPr>
+            </w:pPr>
+            <w:r>
+              <w:rPr>
+                <w:rFonts w:ascii="Calibri Light" w:eastAsia="Times New Roman" w:hAnsi="Calibri Light" w:cs="Calibri Light"/>
+                <w:color w:val="000000"/>
+                <w:sz w:val="26"/>
+                <w:szCs w:val="26"/>
+              </w:rPr>
+              <w:t>14</w:t>
+            </w:r>
+          </w:p>
+        </w:tc>
+        <w:tc>
+          <w:tcPr>
+            <w:tcW w:w="1300" w:type="dxa"/>
+            <w:tcBorders>
+              <w:top w:val="nil"/>
+              <w:left w:val="nil"/>
+              <w:bottom w:val="single" w:sz="4" w:space="0" w:color="auto"/>
+              <w:right w:val="single" w:sz="4" w:space="0" w:color="auto"/>
+            </w:tcBorders>
+            <w:shd w:val="clear" w:color="auto" w:fill="auto"/>
+            <w:vAlign w:val="center"/>
+            <w:hideMark/>
+          </w:tcPr>
+          <w:p>
+            <w:pPr>
+              <w:rPr>
+                <w:rFonts w:ascii="Calibri Light" w:eastAsia="Times New Roman" w:hAnsi="Calibri Light" w:cs="Calibri Light"/>
+                <w:color w:val="000000"/>
+                <w:sz w:val="26"/>
+                <w:szCs w:val="26"/>
+              </w:rPr>
+            </w:pPr>
+            <w:r>
+              <w:rPr>
+                <w:rFonts w:ascii="Calibri Light" w:eastAsia="Times New Roman" w:hAnsi="Calibri Light" w:cs="Calibri Light"/>
+                <w:color w:val="000000"/>
+                <w:sz w:val="26"/>
+                <w:szCs w:val="26"/>
+              </w:rPr>
+              <w:t>TGDT</w:t>
+            </w:r>
+          </w:p>
+        </w:tc>
+        <w:tc>
+          <w:tcPr>
+            <w:tcW w:w="6609" w:type="dxa"/>
+            <w:tcBorders>
+              <w:top w:val="nil"/>
+              <w:left w:val="nil"/>
+              <w:bottom w:val="single" w:sz="4" w:space="0" w:color="auto"/>
+              <w:right w:val="single" w:sz="4" w:space="0" w:color="auto"/>
+            </w:tcBorders>
+            <w:shd w:val="clear" w:color="auto" w:fill="auto"/>
+            <w:vAlign w:val="bottom"/>
+            <w:hideMark/>
+          </w:tcPr>
+          <w:p>
+            <w:pPr>
+              <w:rPr>
+                <w:rFonts w:ascii="Calibri Light" w:eastAsia="Times New Roman" w:hAnsi="Calibri Light" w:cs="Calibri Light"/>
+                <w:color w:val="000000"/>
+                <w:sz w:val="26"/>
+                <w:szCs w:val="26"/>
+              </w:rPr>
+            </w:pPr>
+            <w:r>
+              <w:rPr>
+                <w:rFonts w:ascii="Calibri Light" w:eastAsia="Times New Roman" w:hAnsi="Calibri Light" w:cs="Calibri Light"/>
+                <w:color w:val="000000"/>
+                <w:sz w:val="26"/>
+                <w:szCs w:val="26"/>
+              </w:rPr>
+              <w:t>land for religion and heritage</w:t>
+            </w:r>
+          </w:p>
+        </w:tc>
+      </w:tr>
+      <w:tr>
+        <w:trPr>
+          <w:trHeight w:val="360"/>
+        </w:trPr>
+        <w:tc>
+          <w:tcPr>
+            <w:tcW w:w="1300" w:type="dxa"/>
+            <w:tcBorders>
+              <w:top w:val="nil"/>
+              <w:left w:val="single" w:sz="4" w:space="0" w:color="auto"/>
+              <w:bottom w:val="single" w:sz="4" w:space="0" w:color="auto"/>
+              <w:right w:val="single" w:sz="4" w:space="0" w:color="auto"/>
+            </w:tcBorders>
+            <w:shd w:val="clear" w:color="auto" w:fill="auto"/>
+            <w:vAlign w:val="center"/>
+            <w:hideMark/>
+          </w:tcPr>
+          <w:p>
+            <w:pPr>
+              <w:jc w:val="center"/>
+              <w:rPr>
+                <w:rFonts w:ascii="Calibri Light" w:eastAsia="Times New Roman" w:hAnsi="Calibri Light" w:cs="Calibri Light"/>
+                <w:color w:val="000000"/>
+                <w:sz w:val="26"/>
+                <w:szCs w:val="26"/>
+              </w:rPr>
+            </w:pPr>
+            <w:r>
+              <w:rPr>
+                <w:rFonts w:ascii="Calibri Light" w:eastAsia="Times New Roman" w:hAnsi="Calibri Light" w:cs="Calibri Light"/>
+                <w:color w:val="000000"/>
+                <w:sz w:val="26"/>
+                <w:szCs w:val="26"/>
+              </w:rPr>
+              <w:t>15</w:t>
+            </w:r>
+          </w:p>
+        </w:tc>
+        <w:tc>
+          <w:tcPr>
+            <w:tcW w:w="1300" w:type="dxa"/>
+            <w:tcBorders>
+              <w:top w:val="nil"/>
+              <w:left w:val="nil"/>
+              <w:bottom w:val="single" w:sz="4" w:space="0" w:color="auto"/>
+              <w:right w:val="single" w:sz="4" w:space="0" w:color="auto"/>
+            </w:tcBorders>
+            <w:shd w:val="clear" w:color="auto" w:fill="auto"/>
+            <w:vAlign w:val="bottom"/>
+            <w:hideMark/>
+          </w:tcPr>
+          <w:p>
+            <w:pPr>
+              <w:rPr>
+                <w:rFonts w:ascii="Calibri Light" w:eastAsia="Times New Roman" w:hAnsi="Calibri Light" w:cs="Calibri Light"/>
+                <w:color w:val="000000"/>
+                <w:sz w:val="26"/>
+                <w:szCs w:val="26"/>
+              </w:rPr>
+            </w:pPr>
+            <w:r>
+              <w:rPr>
+                <w:rFonts w:ascii="Calibri Light" w:eastAsia="Times New Roman" w:hAnsi="Calibri Light" w:cs="Calibri Light"/>
+                <w:color w:val="000000"/>
+                <w:sz w:val="26"/>
+                <w:szCs w:val="26"/>
+              </w:rPr>
+              <w:t>DL</w:t>
+            </w:r>
+          </w:p>
+        </w:tc>
+        <w:tc>
+          <w:tcPr>
+            <w:tcW w:w="6609" w:type="dxa"/>
+            <w:tcBorders>
+              <w:top w:val="nil"/>
+              <w:left w:val="nil"/>
+              <w:bottom w:val="single" w:sz="4" w:space="0" w:color="auto"/>
+              <w:right w:val="single" w:sz="4" w:space="0" w:color="auto"/>
+            </w:tcBorders>
+            <w:shd w:val="clear" w:color="auto" w:fill="auto"/>
+            <w:vAlign w:val="bottom"/>
+            <w:hideMark/>
+          </w:tcPr>
+          <w:p>
+            <w:pPr>
+              <w:rPr>
+                <w:rFonts w:ascii="Calibri Light" w:eastAsia="Times New Roman" w:hAnsi="Calibri Light" w:cs="Calibri Light"/>
+                <w:color w:val="000000"/>
+                <w:sz w:val="26"/>
+                <w:szCs w:val="26"/>
+              </w:rPr>
+            </w:pPr>
+            <w:r>
+              <w:rPr>
+                <w:rFonts w:ascii="Calibri Light" w:eastAsia="Times New Roman" w:hAnsi="Calibri Light" w:cs="Calibri Light"/>
+                <w:color w:val="000000"/>
+                <w:sz w:val="26"/>
+                <w:szCs w:val="26"/>
+              </w:rPr>
+              <w:t>land for tourism, resort, hotel</w:t>
+            </w:r>
+          </w:p>
+        </w:tc>
+      </w:tr>
+    </w:tbl>
+    <w:p>
+      <w:pPr>
+        <w:rPr>
+          <w:rFonts w:asciiTheme="majorHAnsi" w:hAnsiTheme="majorHAnsi" w:cstheme="majorHAnsi"/>
+        </w:rPr>
+      </w:pPr>
     </w:p>
     <w:sectPr>
       <w:pgSz w:w="12240" w:h="15840"/>

</xml_diff>